<commit_message>
updating old studio courses
</commit_message>
<xml_diff>
--- a/word/hacker-studio.docx
+++ b/word/hacker-studio.docx
@@ -74,7 +74,6 @@
       </w:pPr>
       <w:r>
         <w:rPr>
-          <w:bCs/>
           <w:b/>
         </w:rPr>
         <w:t xml:space="preserve">Educational Technology 0850-620, Spring 2017</w:t>
@@ -86,7 +85,6 @@
       </w:pPr>
       <w:r>
         <w:rPr>
-          <w:bCs/>
           <w:b/>
         </w:rPr>
         <w:t xml:space="preserve">Keywords:</w:t>
@@ -116,7 +114,6 @@
       </w:pPr>
       <w:r>
         <w:rPr>
-          <w:bCs/>
           <w:b/>
         </w:rPr>
         <w:t xml:space="preserve">Description:</w:t>
@@ -200,55 +197,44 @@
         <w:br/>
       </w:r>
       <w:r>
-        <w:t xml:space="preserve">— Robbie McClintock,</w:t>
+        <w:t xml:space="preserve">— Robbie McClintock</w:t>
+      </w:r>
+    </w:p>
+    <w:p>
+      <w:pPr>
+        <w:pStyle w:val="BlockText"/>
+      </w:pPr>
+      <w:r>
+        <w:t xml:space="preserve">Governments of the Industrial World, you weary giants of flesh and steel, I</w:t>
+      </w:r>
+      <w:r>
+        <w:t xml:space="preserve"> </w:t>
+      </w:r>
+      <w:r>
+        <w:t xml:space="preserve">come from Cyberspace, the new home of Mind. On behalf of the future, I ask you</w:t>
+      </w:r>
+      <w:r>
+        <w:t xml:space="preserve"> </w:t>
+      </w:r>
+      <w:r>
+        <w:t xml:space="preserve">of the past to leave us alone. You are not welcome among us. You have no</w:t>
+      </w:r>
+      <w:r>
+        <w:t xml:space="preserve"> </w:t>
+      </w:r>
+      <w:r>
+        <w:t xml:space="preserve">sovereignty where we gather.</w:t>
+      </w:r>
+      <w:r>
+        <w:br/>
+      </w:r>
+      <w:r>
+        <w:t xml:space="preserve">— John Perry Barlow,</w:t>
       </w:r>
       <w:r>
         <w:t xml:space="preserve"> </w:t>
       </w:r>
       <w:hyperlink r:id="rId20">
-        <w:r>
-          <w:rPr>
-            <w:rStyle w:val="Hyperlink"/>
-          </w:rPr>
-          <w:t xml:space="preserve">StudyPlace</w:t>
-        </w:r>
-      </w:hyperlink>
-    </w:p>
-    <w:p>
-      <w:pPr>
-        <w:pStyle w:val="BlockText"/>
-      </w:pPr>
-      <w:r>
-        <w:t xml:space="preserve">Governments of the Industrial World, you weary giants of flesh and steel, I</w:t>
-      </w:r>
-      <w:r>
-        <w:t xml:space="preserve"> </w:t>
-      </w:r>
-      <w:r>
-        <w:t xml:space="preserve">come from Cyberspace, the new home of Mind. On behalf of the future, I ask you</w:t>
-      </w:r>
-      <w:r>
-        <w:t xml:space="preserve"> </w:t>
-      </w:r>
-      <w:r>
-        <w:t xml:space="preserve">of the past to leave us alone. You are not welcome among us. You have no</w:t>
-      </w:r>
-      <w:r>
-        <w:t xml:space="preserve"> </w:t>
-      </w:r>
-      <w:r>
-        <w:t xml:space="preserve">sovereignty where we gather.</w:t>
-      </w:r>
-      <w:r>
-        <w:br/>
-      </w:r>
-      <w:r>
-        <w:t xml:space="preserve">— John Perry Barlow,</w:t>
-      </w:r>
-      <w:r>
-        <w:t xml:space="preserve"> </w:t>
-      </w:r>
-      <w:hyperlink r:id="rId21">
         <w:r>
           <w:rPr>
             <w:rStyle w:val="Hyperlink"/>
@@ -257,14 +243,15 @@
         </w:r>
       </w:hyperlink>
     </w:p>
-    <w:bookmarkStart w:id="22" w:name="spring-2017-studio-hackers"/>
     <w:p>
       <w:pPr>
         <w:pStyle w:val="Heading2"/>
       </w:pPr>
+      <w:bookmarkStart w:id="21" w:name="spring-2017-studio-hackers"/>
       <w:r>
         <w:t xml:space="preserve">Spring 2017 Studio: Hackers</w:t>
       </w:r>
+      <w:bookmarkEnd w:id="21"/>
     </w:p>
     <w:p>
       <w:pPr>
@@ -416,15 +403,15 @@
         <w:t xml:space="preserve">understanding of the topic.</w:t>
       </w:r>
     </w:p>
-    <w:bookmarkEnd w:id="22"/>
-    <w:bookmarkStart w:id="23" w:name="goals"/>
     <w:p>
       <w:pPr>
         <w:pStyle w:val="Heading2"/>
       </w:pPr>
+      <w:bookmarkStart w:id="22" w:name="goals"/>
       <w:r>
         <w:t xml:space="preserve">Goals</w:t>
       </w:r>
+      <w:bookmarkEnd w:id="22"/>
     </w:p>
     <w:p>
       <w:pPr>
@@ -538,15 +525,15 @@
         <w:t xml:space="preserve">At the end of the studio, every student will have a high quality, published multimedia artifact that will be part of their portfolio.</w:t>
       </w:r>
     </w:p>
-    <w:bookmarkEnd w:id="23"/>
-    <w:bookmarkStart w:id="24" w:name="recommended-books"/>
     <w:p>
       <w:pPr>
         <w:pStyle w:val="Heading2"/>
       </w:pPr>
+      <w:bookmarkStart w:id="23" w:name="recommended-books"/>
       <w:r>
         <w:t xml:space="preserve">Recommended Books</w:t>
       </w:r>
+      <w:bookmarkEnd w:id="23"/>
     </w:p>
     <w:p>
       <w:pPr>
@@ -560,7 +547,6 @@
       </w:r>
       <w:r>
         <w:rPr>
-          <w:iCs/>
           <w:i/>
         </w:rPr>
         <w:t xml:space="preserve">Dark Matters: On the Surveillance of Blackness</w:t>
@@ -581,7 +567,6 @@
       </w:r>
       <w:r>
         <w:rPr>
-          <w:iCs/>
           <w:i/>
         </w:rPr>
         <w:t xml:space="preserve">Hacker, Hoaxer, Whistleblower, Spy: The Many Faces of Anonymous.</w:t>
@@ -605,7 +590,6 @@
       </w:r>
       <w:r>
         <w:rPr>
-          <w:iCs/>
           <w:i/>
         </w:rPr>
         <w:t xml:space="preserve">Little Brother</w:t>
@@ -626,14 +610,12 @@
       </w:r>
       <w:r>
         <w:rPr>
-          <w:iCs/>
           <w:i/>
         </w:rPr>
         <w:t xml:space="preserve">@War</w:t>
       </w:r>
       <w:r>
         <w:rPr>
-          <w:iCs/>
           <w:i/>
         </w:rPr>
         <w:t xml:space="preserve">: The Rise of the Military-Internet Complex</w:t>
@@ -654,7 +636,6 @@
       </w:r>
       <w:r>
         <w:rPr>
-          <w:iCs/>
           <w:i/>
         </w:rPr>
         <w:t xml:space="preserve">Spam Nation: The Inside Story of Organized Cybercrime-from Global Epidemic to Your Front Door</w:t>
@@ -675,7 +656,6 @@
       </w:r>
       <w:r>
         <w:rPr>
-          <w:iCs/>
           <w:i/>
         </w:rPr>
         <w:t xml:space="preserve">Heroes of the Computer Revolution</w:t>
@@ -720,7 +700,6 @@
       </w:r>
       <w:r>
         <w:rPr>
-          <w:iCs/>
           <w:i/>
         </w:rPr>
         <w:t xml:space="preserve">Zero Day: A Jeff Aiken Novel</w:t>
@@ -741,7 +720,6 @@
       </w:r>
       <w:r>
         <w:rPr>
-          <w:iCs/>
           <w:i/>
         </w:rPr>
         <w:t xml:space="preserve">The Craft of System Security</w:t>
@@ -750,15 +728,15 @@
         <w:t xml:space="preserve">. Upper Saddle River, NJ: Addison-Wesley Professional.</w:t>
       </w:r>
     </w:p>
-    <w:bookmarkEnd w:id="24"/>
-    <w:bookmarkStart w:id="32" w:name="Xeba3c2f3420c339c3ff5bf9459ba3741edb2a9a"/>
     <w:p>
       <w:pPr>
         <w:pStyle w:val="Heading2"/>
       </w:pPr>
+      <w:bookmarkStart w:id="24" w:name="Xeba3c2f3420c339c3ff5bf9459ba3741edb2a9a"/>
       <w:r>
         <w:t xml:space="preserve">Online resources for information security</w:t>
       </w:r>
+      <w:bookmarkEnd w:id="24"/>
     </w:p>
     <w:p>
       <w:pPr>
@@ -769,23 +747,6 @@
         <w:pStyle w:val="Compact"/>
       </w:pPr>
       <w:hyperlink r:id="rId25">
-        <w:r>
-          <w:rPr>
-            <w:rStyle w:val="Hyperlink"/>
-          </w:rPr>
-          <w:t xml:space="preserve">Wired::ThreadLevel</w:t>
-        </w:r>
-      </w:hyperlink>
-    </w:p>
-    <w:p>
-      <w:pPr>
-        <w:numPr>
-          <w:ilvl w:val="0"/>
-          <w:numId w:val="1003"/>
-        </w:numPr>
-        <w:pStyle w:val="Compact"/>
-      </w:pPr>
-      <w:hyperlink r:id="rId26">
         <w:r>
           <w:rPr>
             <w:rStyle w:val="Hyperlink"/>
@@ -802,7 +763,7 @@
         </w:numPr>
         <w:pStyle w:val="Compact"/>
       </w:pPr>
-      <w:hyperlink r:id="rId27">
+      <w:hyperlink r:id="rId26">
         <w:r>
           <w:rPr>
             <w:rStyle w:val="Hyperlink"/>
@@ -819,7 +780,7 @@
         </w:numPr>
         <w:pStyle w:val="Compact"/>
       </w:pPr>
-      <w:hyperlink r:id="rId28">
+      <w:hyperlink r:id="rId27">
         <w:r>
           <w:rPr>
             <w:rStyle w:val="Hyperlink"/>
@@ -836,7 +797,7 @@
         </w:numPr>
         <w:pStyle w:val="Compact"/>
       </w:pPr>
-      <w:hyperlink r:id="rId29">
+      <w:hyperlink r:id="rId28">
         <w:r>
           <w:rPr>
             <w:rStyle w:val="Hyperlink"/>
@@ -853,7 +814,7 @@
         </w:numPr>
         <w:pStyle w:val="Compact"/>
       </w:pPr>
-      <w:hyperlink r:id="rId30">
+      <w:hyperlink r:id="rId29">
         <w:r>
           <w:rPr>
             <w:rStyle w:val="Hyperlink"/>
@@ -870,7 +831,7 @@
         </w:numPr>
         <w:pStyle w:val="Compact"/>
       </w:pPr>
-      <w:hyperlink r:id="rId31">
+      <w:hyperlink r:id="rId30">
         <w:r>
           <w:rPr>
             <w:rStyle w:val="Hyperlink"/>
@@ -879,34 +840,34 @@
         </w:r>
       </w:hyperlink>
     </w:p>
-    <w:bookmarkEnd w:id="32"/>
-    <w:bookmarkStart w:id="33" w:name="class-meetings"/>
     <w:p>
       <w:pPr>
         <w:pStyle w:val="Heading2"/>
       </w:pPr>
+      <w:bookmarkStart w:id="31" w:name="class-meetings"/>
       <w:r>
         <w:t xml:space="preserve">Class meetings</w:t>
       </w:r>
+      <w:bookmarkEnd w:id="31"/>
     </w:p>
     <w:tbl>
       <w:tblPr>
         <w:tblStyle w:val="Table"/>
-        <w:tblW w:type="auto" w:w="0"/>
-        <w:tblLook w:firstRow="1" w:lastRow="0" w:firstColumn="0" w:lastColumn="0" w:noHBand="0" w:noVBand="0" w:val="0020"/>
-        <w:jc w:val="start"/>
+        <w:tblW w:type="pct" w:w="0.0"/>
+        <w:tblLook w:firstRow="1"/>
       </w:tblPr>
-      <w:tblGrid>
-        <w:gridCol w:w="2640"/>
-        <w:gridCol w:w="2640"/>
-        <w:gridCol w:w="2640"/>
-      </w:tblGrid>
+      <w:tblGrid/>
       <w:tr>
         <w:trPr>
-          <w:tblHeader w:val="true"/>
+          <w:cnfStyle w:firstRow="1"/>
         </w:trPr>
         <w:tc>
-          <w:tcPr/>
+          <w:tcPr>
+            <w:tcBorders>
+              <w:bottom w:val="single"/>
+            </w:tcBorders>
+            <w:vAlign w:val="bottom"/>
+          </w:tcPr>
           <w:p>
             <w:pPr>
               <w:pStyle w:val="Compact"/>
@@ -918,7 +879,12 @@
           </w:p>
         </w:tc>
         <w:tc>
-          <w:tcPr/>
+          <w:tcPr>
+            <w:tcBorders>
+              <w:bottom w:val="single"/>
+            </w:tcBorders>
+            <w:vAlign w:val="bottom"/>
+          </w:tcPr>
           <w:p>
             <w:pPr>
               <w:pStyle w:val="Compact"/>
@@ -930,7 +896,12 @@
           </w:p>
         </w:tc>
         <w:tc>
-          <w:tcPr/>
+          <w:tcPr>
+            <w:tcBorders>
+              <w:bottom w:val="single"/>
+            </w:tcBorders>
+            <w:vAlign w:val="bottom"/>
+          </w:tcPr>
           <w:p>
             <w:pPr>
               <w:pStyle w:val="Compact"/>
@@ -944,7 +915,6 @@
       </w:tr>
       <w:tr>
         <w:tc>
-          <w:tcPr/>
           <w:p>
             <w:pPr>
               <w:pStyle w:val="Compact"/>
@@ -956,7 +926,6 @@
           </w:p>
         </w:tc>
         <w:tc>
-          <w:tcPr/>
           <w:p>
             <w:pPr>
               <w:pStyle w:val="Compact"/>
@@ -968,17 +937,11 @@
           </w:p>
         </w:tc>
         <w:tc>
-          <w:tcPr/>
-          <w:p>
-            <w:pPr>
-              <w:pStyle w:val="Compact"/>
-            </w:pPr>
-          </w:p>
+          <w:p/>
         </w:tc>
       </w:tr>
       <w:tr>
         <w:tc>
-          <w:tcPr/>
           <w:p>
             <w:pPr>
               <w:pStyle w:val="Compact"/>
@@ -990,7 +953,6 @@
           </w:p>
         </w:tc>
         <w:tc>
-          <w:tcPr/>
           <w:p>
             <w:pPr>
               <w:pStyle w:val="Compact"/>
@@ -1002,7 +964,6 @@
           </w:p>
         </w:tc>
         <w:tc>
-          <w:tcPr/>
           <w:p>
             <w:pPr>
               <w:pStyle w:val="Compact"/>
@@ -1016,7 +977,6 @@
       </w:tr>
       <w:tr>
         <w:tc>
-          <w:tcPr/>
           <w:p>
             <w:pPr>
               <w:pStyle w:val="Compact"/>
@@ -1028,7 +988,6 @@
           </w:p>
         </w:tc>
         <w:tc>
-          <w:tcPr/>
           <w:p>
             <w:pPr>
               <w:pStyle w:val="Compact"/>
@@ -1040,17 +999,11 @@
           </w:p>
         </w:tc>
         <w:tc>
-          <w:tcPr/>
-          <w:p>
-            <w:pPr>
-              <w:pStyle w:val="Compact"/>
-            </w:pPr>
-          </w:p>
+          <w:p/>
         </w:tc>
       </w:tr>
       <w:tr>
         <w:tc>
-          <w:tcPr/>
           <w:p>
             <w:pPr>
               <w:pStyle w:val="Compact"/>
@@ -1062,7 +1015,6 @@
           </w:p>
         </w:tc>
         <w:tc>
-          <w:tcPr/>
           <w:p>
             <w:pPr>
               <w:pStyle w:val="Compact"/>
@@ -1074,17 +1026,11 @@
           </w:p>
         </w:tc>
         <w:tc>
-          <w:tcPr/>
-          <w:p>
-            <w:pPr>
-              <w:pStyle w:val="Compact"/>
-            </w:pPr>
-          </w:p>
+          <w:p/>
         </w:tc>
       </w:tr>
       <w:tr>
         <w:tc>
-          <w:tcPr/>
           <w:p>
             <w:pPr>
               <w:pStyle w:val="Compact"/>
@@ -1096,7 +1042,6 @@
           </w:p>
         </w:tc>
         <w:tc>
-          <w:tcPr/>
           <w:p>
             <w:pPr>
               <w:pStyle w:val="Compact"/>
@@ -1108,7 +1053,6 @@
           </w:p>
         </w:tc>
         <w:tc>
-          <w:tcPr/>
           <w:p>
             <w:pPr>
               <w:pStyle w:val="Compact"/>
@@ -1122,7 +1066,6 @@
       </w:tr>
       <w:tr>
         <w:tc>
-          <w:tcPr/>
           <w:p>
             <w:pPr>
               <w:pStyle w:val="Compact"/>
@@ -1134,7 +1077,6 @@
           </w:p>
         </w:tc>
         <w:tc>
-          <w:tcPr/>
           <w:p>
             <w:pPr>
               <w:pStyle w:val="Compact"/>
@@ -1146,7 +1088,6 @@
           </w:p>
         </w:tc>
         <w:tc>
-          <w:tcPr/>
           <w:p>
             <w:pPr>
               <w:pStyle w:val="Compact"/>
@@ -1160,7 +1101,6 @@
       </w:tr>
       <w:tr>
         <w:tc>
-          <w:tcPr/>
           <w:p>
             <w:pPr>
               <w:pStyle w:val="Compact"/>
@@ -1172,7 +1112,6 @@
           </w:p>
         </w:tc>
         <w:tc>
-          <w:tcPr/>
           <w:p>
             <w:pPr>
               <w:pStyle w:val="Compact"/>
@@ -1184,7 +1123,6 @@
           </w:p>
         </w:tc>
         <w:tc>
-          <w:tcPr/>
           <w:p>
             <w:pPr>
               <w:pStyle w:val="Compact"/>
@@ -1198,7 +1136,6 @@
       </w:tr>
       <w:tr>
         <w:tc>
-          <w:tcPr/>
           <w:p>
             <w:pPr>
               <w:pStyle w:val="Compact"/>
@@ -1206,7 +1143,6 @@
             </w:pPr>
             <w:r>
               <w:rPr>
-                <w:iCs/>
                 <w:i/>
               </w:rPr>
               <w:t xml:space="preserve">no class</w:t>
@@ -1214,7 +1150,6 @@
           </w:p>
         </w:tc>
         <w:tc>
-          <w:tcPr/>
           <w:p>
             <w:pPr>
               <w:pStyle w:val="Compact"/>
@@ -1226,7 +1161,6 @@
           </w:p>
         </w:tc>
         <w:tc>
-          <w:tcPr/>
           <w:p>
             <w:pPr>
               <w:pStyle w:val="Compact"/>
@@ -1240,7 +1174,6 @@
       </w:tr>
       <w:tr>
         <w:tc>
-          <w:tcPr/>
           <w:p>
             <w:pPr>
               <w:pStyle w:val="Compact"/>
@@ -1252,7 +1185,6 @@
           </w:p>
         </w:tc>
         <w:tc>
-          <w:tcPr/>
           <w:p>
             <w:pPr>
               <w:pStyle w:val="Compact"/>
@@ -1264,17 +1196,11 @@
           </w:p>
         </w:tc>
         <w:tc>
-          <w:tcPr/>
-          <w:p>
-            <w:pPr>
-              <w:pStyle w:val="Compact"/>
-            </w:pPr>
-          </w:p>
+          <w:p/>
         </w:tc>
       </w:tr>
       <w:tr>
         <w:tc>
-          <w:tcPr/>
           <w:p>
             <w:pPr>
               <w:pStyle w:val="Compact"/>
@@ -1286,7 +1212,6 @@
           </w:p>
         </w:tc>
         <w:tc>
-          <w:tcPr/>
           <w:p>
             <w:pPr>
               <w:pStyle w:val="Compact"/>
@@ -1298,7 +1223,6 @@
           </w:p>
         </w:tc>
         <w:tc>
-          <w:tcPr/>
           <w:p>
             <w:pPr>
               <w:pStyle w:val="Compact"/>
@@ -1312,7 +1236,6 @@
       </w:tr>
       <w:tr>
         <w:tc>
-          <w:tcPr/>
           <w:p>
             <w:pPr>
               <w:pStyle w:val="Compact"/>
@@ -1324,7 +1247,6 @@
           </w:p>
         </w:tc>
         <w:tc>
-          <w:tcPr/>
           <w:p>
             <w:pPr>
               <w:pStyle w:val="Compact"/>
@@ -1336,17 +1258,11 @@
           </w:p>
         </w:tc>
         <w:tc>
-          <w:tcPr/>
-          <w:p>
-            <w:pPr>
-              <w:pStyle w:val="Compact"/>
-            </w:pPr>
-          </w:p>
+          <w:p/>
         </w:tc>
       </w:tr>
       <w:tr>
         <w:tc>
-          <w:tcPr/>
           <w:p>
             <w:pPr>
               <w:pStyle w:val="Compact"/>
@@ -1358,7 +1274,6 @@
           </w:p>
         </w:tc>
         <w:tc>
-          <w:tcPr/>
           <w:p>
             <w:pPr>
               <w:pStyle w:val="Compact"/>
@@ -1370,17 +1285,11 @@
           </w:p>
         </w:tc>
         <w:tc>
-          <w:tcPr/>
-          <w:p>
-            <w:pPr>
-              <w:pStyle w:val="Compact"/>
-            </w:pPr>
-          </w:p>
+          <w:p/>
         </w:tc>
       </w:tr>
       <w:tr>
         <w:tc>
-          <w:tcPr/>
           <w:p>
             <w:pPr>
               <w:pStyle w:val="Compact"/>
@@ -1392,7 +1301,6 @@
           </w:p>
         </w:tc>
         <w:tc>
-          <w:tcPr/>
           <w:p>
             <w:pPr>
               <w:pStyle w:val="Compact"/>
@@ -1404,17 +1312,11 @@
           </w:p>
         </w:tc>
         <w:tc>
-          <w:tcPr/>
-          <w:p>
-            <w:pPr>
-              <w:pStyle w:val="Compact"/>
-            </w:pPr>
-          </w:p>
+          <w:p/>
         </w:tc>
       </w:tr>
       <w:tr>
         <w:tc>
-          <w:tcPr/>
           <w:p>
             <w:pPr>
               <w:pStyle w:val="Compact"/>
@@ -1422,7 +1324,6 @@
             </w:pPr>
             <w:r>
               <w:rPr>
-                <w:iCs/>
                 <w:i/>
               </w:rPr>
               <w:t xml:space="preserve">no class</w:t>
@@ -1430,7 +1331,6 @@
           </w:p>
         </w:tc>
         <w:tc>
-          <w:tcPr/>
           <w:p>
             <w:pPr>
               <w:pStyle w:val="Compact"/>
@@ -1442,7 +1342,6 @@
           </w:p>
         </w:tc>
         <w:tc>
-          <w:tcPr/>
           <w:p>
             <w:pPr>
               <w:pStyle w:val="Compact"/>
@@ -1456,7 +1355,6 @@
       </w:tr>
       <w:tr>
         <w:tc>
-          <w:tcPr/>
           <w:p>
             <w:pPr>
               <w:pStyle w:val="Compact"/>
@@ -1468,7 +1366,6 @@
           </w:p>
         </w:tc>
         <w:tc>
-          <w:tcPr/>
           <w:p>
             <w:pPr>
               <w:pStyle w:val="Compact"/>
@@ -1480,17 +1377,11 @@
           </w:p>
         </w:tc>
         <w:tc>
-          <w:tcPr/>
-          <w:p>
-            <w:pPr>
-              <w:pStyle w:val="Compact"/>
-            </w:pPr>
-          </w:p>
+          <w:p/>
         </w:tc>
       </w:tr>
       <w:tr>
         <w:tc>
-          <w:tcPr/>
           <w:p>
             <w:pPr>
               <w:pStyle w:val="Compact"/>
@@ -1502,7 +1393,6 @@
           </w:p>
         </w:tc>
         <w:tc>
-          <w:tcPr/>
           <w:p>
             <w:pPr>
               <w:pStyle w:val="Compact"/>
@@ -1514,17 +1404,11 @@
           </w:p>
         </w:tc>
         <w:tc>
-          <w:tcPr/>
-          <w:p>
-            <w:pPr>
-              <w:pStyle w:val="Compact"/>
-            </w:pPr>
-          </w:p>
+          <w:p/>
         </w:tc>
       </w:tr>
       <w:tr>
         <w:tc>
-          <w:tcPr/>
           <w:p>
             <w:pPr>
               <w:pStyle w:val="Compact"/>
@@ -1536,7 +1420,6 @@
           </w:p>
         </w:tc>
         <w:tc>
-          <w:tcPr/>
           <w:p>
             <w:pPr>
               <w:pStyle w:val="Compact"/>
@@ -1548,7 +1431,6 @@
           </w:p>
         </w:tc>
         <w:tc>
-          <w:tcPr/>
           <w:p>
             <w:pPr>
               <w:pStyle w:val="Compact"/>
@@ -1561,15 +1443,15 @@
         </w:tc>
       </w:tr>
     </w:tbl>
-    <w:bookmarkEnd w:id="33"/>
-    <w:bookmarkStart w:id="43" w:name="assignments"/>
     <w:p>
       <w:pPr>
         <w:pStyle w:val="Heading2"/>
       </w:pPr>
+      <w:bookmarkStart w:id="32" w:name="assignments"/>
       <w:r>
         <w:t xml:space="preserve">Assignments</w:t>
       </w:r>
+      <w:bookmarkEnd w:id="32"/>
     </w:p>
     <w:p>
       <w:pPr>
@@ -1615,7 +1497,6 @@
       </w:r>
       <w:r>
         <w:rPr>
-          <w:iCs/>
           <w:i/>
         </w:rPr>
         <w:t xml:space="preserve">teach</w:t>
@@ -1631,7 +1512,6 @@
       </w:r>
       <w:r>
         <w:rPr>
-          <w:iCs/>
           <w:i/>
         </w:rPr>
         <w:t xml:space="preserve">effectively use multimedia</w:t>
@@ -1751,32 +1631,34 @@
         <w:t xml:space="preserve">simulations</w:t>
       </w:r>
     </w:p>
-    <w:bookmarkStart w:id="34" w:name="grading-due-dates"/>
     <w:p>
       <w:pPr>
         <w:pStyle w:val="Heading3"/>
       </w:pPr>
+      <w:bookmarkStart w:id="33" w:name="grading-due-dates"/>
       <w:r>
         <w:t xml:space="preserve">Grading &amp; due dates</w:t>
       </w:r>
+      <w:bookmarkEnd w:id="33"/>
     </w:p>
     <w:tbl>
       <w:tblPr>
         <w:tblStyle w:val="Table"/>
-        <w:tblW w:type="auto" w:w="0"/>
-        <w:tblLook w:firstRow="1" w:lastRow="0" w:firstColumn="0" w:lastColumn="0" w:noHBand="0" w:noVBand="0" w:val="0020"/>
-        <w:jc w:val="start"/>
+        <w:tblW w:type="pct" w:w="0.0"/>
+        <w:tblLook w:firstRow="1"/>
       </w:tblPr>
-      <w:tblGrid>
-        <w:gridCol w:w="3960"/>
-        <w:gridCol w:w="3960"/>
-      </w:tblGrid>
+      <w:tblGrid/>
       <w:tr>
         <w:trPr>
-          <w:tblHeader w:val="true"/>
+          <w:cnfStyle w:firstRow="1"/>
         </w:trPr>
         <w:tc>
-          <w:tcPr/>
+          <w:tcPr>
+            <w:tcBorders>
+              <w:bottom w:val="single"/>
+            </w:tcBorders>
+            <w:vAlign w:val="bottom"/>
+          </w:tcPr>
           <w:p>
             <w:pPr>
               <w:pStyle w:val="Compact"/>
@@ -1788,7 +1670,12 @@
           </w:p>
         </w:tc>
         <w:tc>
-          <w:tcPr/>
+          <w:tcPr>
+            <w:tcBorders>
+              <w:bottom w:val="single"/>
+            </w:tcBorders>
+            <w:vAlign w:val="bottom"/>
+          </w:tcPr>
           <w:p>
             <w:pPr>
               <w:pStyle w:val="Compact"/>
@@ -1802,7 +1689,6 @@
       </w:tr>
       <w:tr>
         <w:tc>
-          <w:tcPr/>
           <w:p>
             <w:pPr>
               <w:pStyle w:val="Compact"/>
@@ -1814,7 +1700,6 @@
           </w:p>
         </w:tc>
         <w:tc>
-          <w:tcPr/>
           <w:p>
             <w:pPr>
               <w:pStyle w:val="Compact"/>
@@ -1828,7 +1713,6 @@
       </w:tr>
       <w:tr>
         <w:tc>
-          <w:tcPr/>
           <w:p>
             <w:pPr>
               <w:pStyle w:val="Compact"/>
@@ -1840,7 +1724,6 @@
           </w:p>
         </w:tc>
         <w:tc>
-          <w:tcPr/>
           <w:p>
             <w:pPr>
               <w:pStyle w:val="Compact"/>
@@ -1854,7 +1737,6 @@
       </w:tr>
       <w:tr>
         <w:tc>
-          <w:tcPr/>
           <w:p>
             <w:pPr>
               <w:pStyle w:val="Compact"/>
@@ -1866,7 +1748,6 @@
           </w:p>
         </w:tc>
         <w:tc>
-          <w:tcPr/>
           <w:p>
             <w:pPr>
               <w:pStyle w:val="Compact"/>
@@ -1880,7 +1761,6 @@
       </w:tr>
       <w:tr>
         <w:tc>
-          <w:tcPr/>
           <w:p>
             <w:pPr>
               <w:pStyle w:val="Compact"/>
@@ -1892,7 +1772,6 @@
           </w:p>
         </w:tc>
         <w:tc>
-          <w:tcPr/>
           <w:p>
             <w:pPr>
               <w:pStyle w:val="Compact"/>
@@ -1906,7 +1785,6 @@
       </w:tr>
       <w:tr>
         <w:tc>
-          <w:tcPr/>
           <w:p>
             <w:pPr>
               <w:pStyle w:val="Compact"/>
@@ -1918,7 +1796,6 @@
           </w:p>
         </w:tc>
         <w:tc>
-          <w:tcPr/>
           <w:p>
             <w:pPr>
               <w:pStyle w:val="Compact"/>
@@ -1931,15 +1808,15 @@
         </w:tc>
       </w:tr>
     </w:tbl>
-    <w:bookmarkEnd w:id="34"/>
-    <w:bookmarkStart w:id="35" w:name="briefings"/>
     <w:p>
       <w:pPr>
         <w:pStyle w:val="Heading3"/>
       </w:pPr>
+      <w:bookmarkStart w:id="34" w:name="briefings"/>
       <w:r>
         <w:t xml:space="preserve">Briefings</w:t>
       </w:r>
+      <w:bookmarkEnd w:id="34"/>
     </w:p>
     <w:p>
       <w:pPr>
@@ -1979,15 +1856,15 @@
         <w:t xml:space="preserve">formal presentation is required. Post your report to Slack before the class session when it’s due.</w:t>
       </w:r>
     </w:p>
-    <w:bookmarkEnd w:id="35"/>
-    <w:bookmarkStart w:id="36" w:name="book-talk"/>
     <w:p>
       <w:pPr>
         <w:pStyle w:val="Heading3"/>
       </w:pPr>
+      <w:bookmarkStart w:id="35" w:name="book-talk"/>
       <w:r>
         <w:t xml:space="preserve">Book talk</w:t>
       </w:r>
+      <w:bookmarkEnd w:id="35"/>
     </w:p>
     <w:p>
       <w:pPr>
@@ -2001,7 +1878,6 @@
       </w:r>
       <w:r>
         <w:rPr>
-          <w:iCs/>
           <w:i/>
         </w:rPr>
         <w:t xml:space="preserve">targeted</w:t>
@@ -2017,7 +1893,6 @@
       </w:r>
       <w:r>
         <w:rPr>
-          <w:iCs/>
           <w:i/>
         </w:rPr>
         <w:t xml:space="preserve">interesting</w:t>
@@ -2030,7 +1905,6 @@
       </w:r>
       <w:r>
         <w:rPr>
-          <w:iCs/>
           <w:i/>
         </w:rPr>
         <w:t xml:space="preserve">must</w:t>
@@ -2094,7 +1968,6 @@
       </w:r>
       <w:r>
         <w:rPr>
-          <w:bCs/>
           <w:b/>
         </w:rPr>
         <w:t xml:space="preserve">point</w:t>
@@ -2103,15 +1976,15 @@
         <w:t xml:space="preserve">: like a good essay, a good talk should deliver an original, targeted point of view that you will logically and rhetorically convey.</w:t>
       </w:r>
     </w:p>
-    <w:bookmarkEnd w:id="36"/>
-    <w:bookmarkStart w:id="37" w:name="pitch"/>
     <w:p>
       <w:pPr>
         <w:pStyle w:val="Heading3"/>
       </w:pPr>
+      <w:bookmarkStart w:id="36" w:name="pitch"/>
       <w:r>
         <w:t xml:space="preserve">Pitch</w:t>
       </w:r>
+      <w:bookmarkEnd w:id="36"/>
     </w:p>
     <w:p>
       <w:pPr>
@@ -2141,15 +2014,15 @@
         <w:t xml:space="preserve">Plan for a 5 minute presentation and 3 minute Q&amp;A session after.</w:t>
       </w:r>
     </w:p>
-    <w:bookmarkEnd w:id="37"/>
-    <w:bookmarkStart w:id="42" w:name="midpoint-and-final-evaluation-criteria"/>
     <w:p>
       <w:pPr>
         <w:pStyle w:val="Heading3"/>
       </w:pPr>
+      <w:bookmarkStart w:id="37" w:name="midpoint-and-final-evaluation-criteria"/>
       <w:r>
         <w:t xml:space="preserve">Midpoint and Final Evaluation Criteria</w:t>
       </w:r>
+      <w:bookmarkEnd w:id="37"/>
     </w:p>
     <w:p>
       <w:pPr>
@@ -2157,20 +2030,20 @@
       </w:pPr>
       <w:r>
         <w:rPr>
-          <w:iCs/>
           <w:i/>
         </w:rPr>
         <w:t xml:space="preserve">Refer to these criteria for the evaluation of your multimedia project.</w:t>
       </w:r>
     </w:p>
-    <w:bookmarkStart w:id="38" w:name="originality-innovation"/>
     <w:p>
       <w:pPr>
         <w:pStyle w:val="Heading4"/>
       </w:pPr>
+      <w:bookmarkStart w:id="38" w:name="originality-innovation"/>
       <w:r>
         <w:t xml:space="preserve">Originality &amp; innovation</w:t>
       </w:r>
+      <w:bookmarkEnd w:id="38"/>
     </w:p>
     <w:p>
       <w:pPr>
@@ -2202,7 +2075,6 @@
       </w:r>
       <w:r>
         <w:rPr>
-          <w:iCs/>
           <w:i/>
         </w:rPr>
         <w:t xml:space="preserve">important</w:t>
@@ -2234,15 +2106,15 @@
         <w:t xml:space="preserve">existing learning solutions to the new problem space.</w:t>
       </w:r>
     </w:p>
-    <w:bookmarkEnd w:id="38"/>
-    <w:bookmarkStart w:id="39" w:name="design"/>
     <w:p>
       <w:pPr>
         <w:pStyle w:val="Heading4"/>
       </w:pPr>
+      <w:bookmarkStart w:id="39" w:name="design"/>
       <w:r>
         <w:t xml:space="preserve">Design</w:t>
       </w:r>
+      <w:bookmarkEnd w:id="39"/>
     </w:p>
     <w:p>
       <w:pPr>
@@ -2408,15 +2280,15 @@
         <w:t xml:space="preserve">appropriate?</w:t>
       </w:r>
     </w:p>
-    <w:bookmarkEnd w:id="39"/>
-    <w:bookmarkStart w:id="40" w:name="technique"/>
     <w:p>
       <w:pPr>
         <w:pStyle w:val="Heading4"/>
       </w:pPr>
+      <w:bookmarkStart w:id="40" w:name="technique"/>
       <w:r>
         <w:t xml:space="preserve">Technique</w:t>
       </w:r>
+      <w:bookmarkEnd w:id="40"/>
     </w:p>
     <w:p>
       <w:pPr>
@@ -2516,15 +2388,15 @@
         <w:t xml:space="preserve">etc.</w:t>
       </w:r>
     </w:p>
-    <w:bookmarkEnd w:id="40"/>
-    <w:bookmarkStart w:id="41" w:name="learning-science"/>
     <w:p>
       <w:pPr>
         <w:pStyle w:val="Heading4"/>
       </w:pPr>
+      <w:bookmarkStart w:id="41" w:name="learning-science"/>
       <w:r>
         <w:t xml:space="preserve">Learning science</w:t>
       </w:r>
+      <w:bookmarkEnd w:id="41"/>
     </w:p>
     <w:p>
       <w:pPr>
@@ -2558,9 +2430,6 @@
         <w:t xml:space="preserve">implications of their design, as it impacts learning.</w:t>
       </w:r>
     </w:p>
-    <w:bookmarkEnd w:id="41"/>
-    <w:bookmarkEnd w:id="42"/>
-    <w:bookmarkEnd w:id="43"/>
     <w:sectPr/>
   </w:body>
 </w:document>
@@ -2592,14 +2461,17 @@
 <file path=word/numbering.xml><?xml version="1.0" encoding="utf-8"?>
 <w:numbering xmlns:w="http://schemas.openxmlformats.org/wordprocessingml/2006/main">
   <w:abstractNum w:abstractNumId="990">
-    <w:nsid w:val="A990"/>
+    <w:nsid w:val="2c1ae401"/>
     <w:multiLevelType w:val="multilevel"/>
     <w:lvl w:ilvl="0">
       <w:numFmt w:val="bullet"/>
       <w:lvlText w:val=" "/>
       <w:lvlJc w:val="left"/>
       <w:pPr>
-        <w:ind w:left="720" w:hanging="480"/>
+        <w:tabs>
+          <w:tab w:val="num" w:pos="0"/>
+        </w:tabs>
+        <w:ind w:left="480" w:hanging="480"/>
       </w:pPr>
     </w:lvl>
     <w:lvl w:ilvl="1">
@@ -2607,7 +2479,10 @@
       <w:lvlText w:val=" "/>
       <w:lvlJc w:val="left"/>
       <w:pPr>
-        <w:ind w:left="1440" w:hanging="480"/>
+        <w:tabs>
+          <w:tab w:val="num" w:pos="720"/>
+        </w:tabs>
+        <w:ind w:left="1200" w:hanging="480"/>
       </w:pPr>
     </w:lvl>
     <w:lvl w:ilvl="2">
@@ -2615,7 +2490,10 @@
       <w:lvlText w:val=" "/>
       <w:lvlJc w:val="left"/>
       <w:pPr>
-        <w:ind w:left="2160" w:hanging="480"/>
+        <w:tabs>
+          <w:tab w:val="num" w:pos="1440"/>
+        </w:tabs>
+        <w:ind w:left="1920" w:hanging="480"/>
       </w:pPr>
     </w:lvl>
     <w:lvl w:ilvl="3">
@@ -2623,7 +2501,10 @@
       <w:lvlText w:val=" "/>
       <w:lvlJc w:val="left"/>
       <w:pPr>
-        <w:ind w:left="2880" w:hanging="480"/>
+        <w:tabs>
+          <w:tab w:val="num" w:pos="2160"/>
+        </w:tabs>
+        <w:ind w:left="2640" w:hanging="480"/>
       </w:pPr>
     </w:lvl>
     <w:lvl w:ilvl="4">
@@ -2631,7 +2512,10 @@
       <w:lvlText w:val=" "/>
       <w:lvlJc w:val="left"/>
       <w:pPr>
-        <w:ind w:left="3600" w:hanging="480"/>
+        <w:tabs>
+          <w:tab w:val="num" w:pos="2880"/>
+        </w:tabs>
+        <w:ind w:left="3360" w:hanging="480"/>
       </w:pPr>
     </w:lvl>
     <w:lvl w:ilvl="5">
@@ -2639,7 +2523,10 @@
       <w:lvlText w:val=" "/>
       <w:lvlJc w:val="left"/>
       <w:pPr>
-        <w:ind w:left="4320" w:hanging="480"/>
+        <w:tabs>
+          <w:tab w:val="num" w:pos="3600"/>
+        </w:tabs>
+        <w:ind w:left="4080" w:hanging="480"/>
       </w:pPr>
     </w:lvl>
     <w:lvl w:ilvl="6">
@@ -2647,7 +2534,10 @@
       <w:lvlText w:val=" "/>
       <w:lvlJc w:val="left"/>
       <w:pPr>
-        <w:ind w:left="5040" w:hanging="480"/>
+        <w:tabs>
+          <w:tab w:val="num" w:pos="4320"/>
+        </w:tabs>
+        <w:ind w:left="4800" w:hanging="480"/>
       </w:pPr>
     </w:lvl>
     <w:lvl w:ilvl="7">
@@ -2655,7 +2545,10 @@
       <w:lvlText w:val=" "/>
       <w:lvlJc w:val="left"/>
       <w:pPr>
-        <w:ind w:left="5760" w:hanging="480"/>
+        <w:tabs>
+          <w:tab w:val="num" w:pos="5040"/>
+        </w:tabs>
+        <w:ind w:left="5520" w:hanging="480"/>
       </w:pPr>
     </w:lvl>
     <w:lvl w:ilvl="8">
@@ -2663,19 +2556,25 @@
       <w:lvlText w:val=" "/>
       <w:lvlJc w:val="left"/>
       <w:pPr>
-        <w:ind w:left="6480" w:hanging="480"/>
+        <w:tabs>
+          <w:tab w:val="num" w:pos="5760"/>
+        </w:tabs>
+        <w:ind w:left="6240" w:hanging="480"/>
       </w:pPr>
     </w:lvl>
   </w:abstractNum>
   <w:abstractNum w:abstractNumId="991">
-    <w:nsid w:val="A991"/>
+    <w:nsid w:val="ea454b4c"/>
     <w:multiLevelType w:val="multilevel"/>
     <w:lvl w:ilvl="0">
       <w:numFmt w:val="bullet"/>
       <w:lvlText w:val="•"/>
       <w:lvlJc w:val="left"/>
       <w:pPr>
-        <w:ind w:left="720" w:hanging="480"/>
+        <w:tabs>
+          <w:tab w:val="num" w:pos="0"/>
+        </w:tabs>
+        <w:ind w:left="480" w:hanging="480"/>
       </w:pPr>
     </w:lvl>
     <w:lvl w:ilvl="1">
@@ -2683,7 +2582,10 @@
       <w:lvlText w:val="–"/>
       <w:lvlJc w:val="left"/>
       <w:pPr>
-        <w:ind w:left="1440" w:hanging="480"/>
+        <w:tabs>
+          <w:tab w:val="num" w:pos="720"/>
+        </w:tabs>
+        <w:ind w:left="1200" w:hanging="480"/>
       </w:pPr>
     </w:lvl>
     <w:lvl w:ilvl="2">
@@ -2691,7 +2593,10 @@
       <w:lvlText w:val="•"/>
       <w:lvlJc w:val="left"/>
       <w:pPr>
-        <w:ind w:left="2160" w:hanging="480"/>
+        <w:tabs>
+          <w:tab w:val="num" w:pos="1440"/>
+        </w:tabs>
+        <w:ind w:left="1920" w:hanging="480"/>
       </w:pPr>
     </w:lvl>
     <w:lvl w:ilvl="3">
@@ -2699,7 +2604,10 @@
       <w:lvlText w:val="–"/>
       <w:lvlJc w:val="left"/>
       <w:pPr>
-        <w:ind w:left="2880" w:hanging="480"/>
+        <w:tabs>
+          <w:tab w:val="num" w:pos="2160"/>
+        </w:tabs>
+        <w:ind w:left="2640" w:hanging="480"/>
       </w:pPr>
     </w:lvl>
     <w:lvl w:ilvl="4">
@@ -2707,7 +2615,10 @@
       <w:lvlText w:val="•"/>
       <w:lvlJc w:val="left"/>
       <w:pPr>
-        <w:ind w:left="3600" w:hanging="480"/>
+        <w:tabs>
+          <w:tab w:val="num" w:pos="2880"/>
+        </w:tabs>
+        <w:ind w:left="3360" w:hanging="480"/>
       </w:pPr>
     </w:lvl>
     <w:lvl w:ilvl="5">
@@ -2715,7 +2626,10 @@
       <w:lvlText w:val="–"/>
       <w:lvlJc w:val="left"/>
       <w:pPr>
-        <w:ind w:left="4320" w:hanging="480"/>
+        <w:tabs>
+          <w:tab w:val="num" w:pos="3600"/>
+        </w:tabs>
+        <w:ind w:left="4080" w:hanging="480"/>
       </w:pPr>
     </w:lvl>
     <w:lvl w:ilvl="6">
@@ -2723,7 +2637,10 @@
       <w:lvlText w:val="•"/>
       <w:lvlJc w:val="left"/>
       <w:pPr>
-        <w:ind w:left="5040" w:hanging="480"/>
+        <w:tabs>
+          <w:tab w:val="num" w:pos="4320"/>
+        </w:tabs>
+        <w:ind w:left="4800" w:hanging="480"/>
       </w:pPr>
     </w:lvl>
     <w:lvl w:ilvl="7">
@@ -2731,7 +2648,10 @@
       <w:lvlText w:val="–"/>
       <w:lvlJc w:val="left"/>
       <w:pPr>
-        <w:ind w:left="5760" w:hanging="480"/>
+        <w:tabs>
+          <w:tab w:val="num" w:pos="5040"/>
+        </w:tabs>
+        <w:ind w:left="5520" w:hanging="480"/>
       </w:pPr>
     </w:lvl>
     <w:lvl w:ilvl="8">
@@ -2739,12 +2659,15 @@
       <w:lvlText w:val="•"/>
       <w:lvlJc w:val="left"/>
       <w:pPr>
-        <w:ind w:left="6480" w:hanging="480"/>
+        <w:tabs>
+          <w:tab w:val="num" w:pos="5760"/>
+        </w:tabs>
+        <w:ind w:left="6240" w:hanging="480"/>
       </w:pPr>
     </w:lvl>
   </w:abstractNum>
   <w:abstractNum w:abstractNumId="99411">
-    <w:nsid w:val="A99411"/>
+    <w:nsid w:val="71315dca"/>
     <w:multiLevelType w:val="multilevel"/>
     <w:lvl w:ilvl="0">
       <w:start w:val="1"/>
@@ -2752,7 +2675,10 @@
       <w:lvlText w:val="%1."/>
       <w:lvlJc w:val="left"/>
       <w:pPr>
-        <w:ind w:left="720" w:hanging="480"/>
+        <w:tabs>
+          <w:tab w:val="num" w:pos="0"/>
+        </w:tabs>
+        <w:ind w:left="480" w:hanging="480"/>
       </w:pPr>
     </w:lvl>
     <w:lvl w:ilvl="1">
@@ -2761,7 +2687,10 @@
       <w:lvlText w:val="%2."/>
       <w:lvlJc w:val="left"/>
       <w:pPr>
-        <w:ind w:left="1440" w:hanging="480"/>
+        <w:tabs>
+          <w:tab w:val="num" w:pos="720"/>
+        </w:tabs>
+        <w:ind w:left="1200" w:hanging="480"/>
       </w:pPr>
     </w:lvl>
     <w:lvl w:ilvl="2">
@@ -2770,7 +2699,10 @@
       <w:lvlText w:val="%3."/>
       <w:lvlJc w:val="left"/>
       <w:pPr>
-        <w:ind w:left="2160" w:hanging="480"/>
+        <w:tabs>
+          <w:tab w:val="num" w:pos="1440"/>
+        </w:tabs>
+        <w:ind w:left="1920" w:hanging="480"/>
       </w:pPr>
     </w:lvl>
     <w:lvl w:ilvl="3">
@@ -2779,7 +2711,10 @@
       <w:lvlText w:val="%4."/>
       <w:lvlJc w:val="left"/>
       <w:pPr>
-        <w:ind w:left="2880" w:hanging="480"/>
+        <w:tabs>
+          <w:tab w:val="num" w:pos="2160"/>
+        </w:tabs>
+        <w:ind w:left="2640" w:hanging="480"/>
       </w:pPr>
     </w:lvl>
     <w:lvl w:ilvl="4">
@@ -2788,7 +2723,10 @@
       <w:lvlText w:val="%5."/>
       <w:lvlJc w:val="left"/>
       <w:pPr>
-        <w:ind w:left="3600" w:hanging="480"/>
+        <w:tabs>
+          <w:tab w:val="num" w:pos="2880"/>
+        </w:tabs>
+        <w:ind w:left="3360" w:hanging="480"/>
       </w:pPr>
     </w:lvl>
     <w:lvl w:ilvl="5">
@@ -2797,7 +2735,10 @@
       <w:lvlText w:val="%6."/>
       <w:lvlJc w:val="left"/>
       <w:pPr>
-        <w:ind w:left="4320" w:hanging="480"/>
+        <w:tabs>
+          <w:tab w:val="num" w:pos="3600"/>
+        </w:tabs>
+        <w:ind w:left="4080" w:hanging="480"/>
       </w:pPr>
     </w:lvl>
     <w:lvl w:ilvl="6">
@@ -2806,7 +2747,10 @@
       <w:lvlText w:val="%7."/>
       <w:lvlJc w:val="left"/>
       <w:pPr>
-        <w:ind w:left="5040" w:hanging="480"/>
+        <w:tabs>
+          <w:tab w:val="num" w:pos="4320"/>
+        </w:tabs>
+        <w:ind w:left="4800" w:hanging="480"/>
       </w:pPr>
     </w:lvl>
     <w:lvl w:ilvl="7">
@@ -2815,7 +2759,10 @@
       <w:lvlText w:val="%8."/>
       <w:lvlJc w:val="left"/>
       <w:pPr>
-        <w:ind w:left="5760" w:hanging="480"/>
+        <w:tabs>
+          <w:tab w:val="num" w:pos="5040"/>
+        </w:tabs>
+        <w:ind w:left="5520" w:hanging="480"/>
       </w:pPr>
     </w:lvl>
     <w:lvl w:ilvl="8">
@@ -2824,7 +2771,10 @@
       <w:lvlText w:val="%9."/>
       <w:lvlJc w:val="left"/>
       <w:pPr>
-        <w:ind w:left="6480" w:hanging="480"/>
+        <w:tabs>
+          <w:tab w:val="num" w:pos="5760"/>
+        </w:tabs>
+        <w:ind w:left="6240" w:hanging="480"/>
       </w:pPr>
     </w:lvl>
   </w:abstractNum>
@@ -2890,10 +2840,10 @@
   <w:docDefaults>
     <w:rPrDefault>
       <w:rPr>
-        <w:rFonts w:asciiTheme="minorHAnsi" w:cstheme="minorBidi" w:eastAsiaTheme="minorHAnsi" w:hAnsiTheme="minorHAnsi"/>
+        <w:rFonts w:asciiTheme="minorHAnsi" w:eastAsiaTheme="minorHAnsi" w:hAnsiTheme="minorHAnsi" w:cstheme="minorBidi"/>
         <w:sz w:val="24"/>
         <w:szCs w:val="24"/>
-        <w:lang w:bidi="ar-SA" w:eastAsia="en-US" w:val="en-US"/>
+        <w:lang w:val="en-US" w:eastAsia="en-US" w:bidi="ar-SA"/>
       </w:rPr>
     </w:rPrDefault>
     <w:pPrDefault>
@@ -2902,35 +2852,35 @@
       </w:pPr>
     </w:pPrDefault>
   </w:docDefaults>
-  <w:latentStyles w:count="276" w:defLockedState="0" w:defQFormat="0" w:defSemiHidden="0" w:defUIPriority="0" w:defUnhideWhenUsed="0"/>
-  <w:style w:default="1" w:styleId="Normal" w:type="paragraph">
+  <w:latentStyles w:defLockedState="0" w:defUIPriority="0" w:defSemiHidden="0" w:defUnhideWhenUsed="0" w:defQFormat="0" w:count="276"/>
+  <w:style w:type="paragraph" w:default="1" w:styleId="Normal">
     <w:name w:val="Normal"/>
     <w:qFormat/>
   </w:style>
-  <w:style w:styleId="BodyText" w:type="paragraph">
+  <w:style w:type="paragraph" w:styleId="BodyText">
     <w:name w:val="Body Text"/>
     <w:basedOn w:val="Normal"/>
     <w:link w:val="BodyTextChar"/>
     <w:pPr>
-      <w:spacing w:after="180" w:before="180"/>
+      <w:spacing w:before="180" w:after="180"/>
     </w:pPr>
     <w:qFormat/>
   </w:style>
-  <w:style w:customStyle="1" w:styleId="FirstParagraph" w:type="paragraph">
+  <w:style w:type="paragraph" w:customStyle="1" w:styleId="FirstParagraph">
     <w:name w:val="First Paragraph"/>
     <w:basedOn w:val="BodyText"/>
     <w:next w:val="BodyText"/>
     <w:qFormat/>
   </w:style>
-  <w:style w:customStyle="1" w:styleId="Compact" w:type="paragraph">
+  <w:style w:type="paragraph" w:customStyle="1" w:styleId="Compact">
     <w:name w:val="Compact"/>
     <w:basedOn w:val="BodyText"/>
     <w:qFormat/>
     <w:pPr>
-      <w:spacing w:after="36" w:before="36"/>
+      <w:spacing w:before="36" w:after="36"/>
     </w:pPr>
   </w:style>
-  <w:style w:styleId="Title" w:type="paragraph">
+  <w:style w:type="paragraph" w:styleId="Title">
     <w:name w:val="Title"/>
     <w:basedOn w:val="Normal"/>
     <w:next w:val="BodyText"/>
@@ -2938,19 +2888,19 @@
     <w:pPr>
       <w:keepNext/>
       <w:keepLines/>
-      <w:spacing w:after="240" w:before="480"/>
+      <w:spacing w:before="480" w:after="240"/>
       <w:jc w:val="center"/>
     </w:pPr>
     <w:rPr>
-      <w:rFonts w:asciiTheme="majorHAnsi" w:cstheme="majorBidi" w:eastAsiaTheme="majorEastAsia" w:hAnsiTheme="majorHAnsi"/>
+      <w:rFonts w:asciiTheme="majorHAnsi" w:eastAsiaTheme="majorEastAsia" w:hAnsiTheme="majorHAnsi" w:cstheme="majorBidi"/>
       <w:b/>
       <w:bCs/>
-      <w:color w:themeColor="accent1" w:themeShade="B5" w:val="345A8A"/>
+      <w:color w:val="345A8A" w:themeColor="accent1" w:themeShade="B5"/>
       <w:sz w:val="36"/>
       <w:szCs w:val="36"/>
     </w:rPr>
   </w:style>
-  <w:style w:styleId="Subtitle" w:type="paragraph">
+  <w:style w:type="paragraph" w:styleId="Subtitle">
     <w:name w:val="Subtitle"/>
     <w:basedOn w:val="Title"/>
     <w:next w:val="BodyText"/>
@@ -2958,7 +2908,7 @@
     <w:pPr>
       <w:keepNext/>
       <w:keepLines/>
-      <w:spacing w:after="240" w:before="240"/>
+      <w:spacing w:before="240" w:after="240"/>
       <w:jc w:val="center"/>
     </w:pPr>
     <w:rPr>
@@ -2966,7 +2916,7 @@
       <w:szCs w:val="30"/>
     </w:rPr>
   </w:style>
-  <w:style w:customStyle="1" w:styleId="Author" w:type="paragraph">
+  <w:style w:type="paragraph" w:customStyle="1" w:styleId="Author">
     <w:name w:val="Author"/>
     <w:next w:val="BodyText"/>
     <w:qFormat/>
@@ -2976,7 +2926,7 @@
       <w:jc w:val="center"/>
     </w:pPr>
   </w:style>
-  <w:style w:styleId="Date" w:type="paragraph">
+  <w:style w:type="paragraph" w:styleId="Date">
     <w:name w:val="Date"/>
     <w:next w:val="BodyText"/>
     <w:qFormat/>
@@ -2986,7 +2936,7 @@
       <w:jc w:val="center"/>
     </w:pPr>
   </w:style>
-  <w:style w:customStyle="1" w:styleId="Abstract" w:type="paragraph">
+  <w:style w:type="paragraph" w:customStyle="1" w:styleId="Abstract">
     <w:name w:val="Abstract"/>
     <w:basedOn w:val="Normal"/>
     <w:next w:val="BodyText"/>
@@ -2994,14 +2944,14 @@
     <w:pPr>
       <w:keepNext/>
       <w:keepLines/>
-      <w:spacing w:after="300" w:before="300"/>
+      <w:spacing w:before="300" w:after="300"/>
     </w:pPr>
     <w:rPr>
       <w:sz w:val="20"/>
       <w:szCs w:val="20"/>
     </w:rPr>
   </w:style>
-  <w:style w:styleId="Bibliography" w:type="paragraph">
+  <w:style w:type="paragraph" w:styleId="Bibliography">
     <w:name w:val="Bibliography"/>
     <w:basedOn w:val="Normal"/>
     <w:next w:val="Bibliography"/>
@@ -3009,7 +2959,7 @@
     <w:pPr/>
     <w:rPr/>
   </w:style>
-  <w:style w:styleId="Heading1" w:type="paragraph">
+  <w:style w:type="paragraph" w:styleId="Heading1">
     <w:name w:val="Heading 1"/>
     <w:basedOn w:val="Normal"/>
     <w:next w:val="BodyText"/>
@@ -3018,19 +2968,19 @@
     <w:pPr>
       <w:keepNext/>
       <w:keepLines/>
-      <w:spacing w:after="0" w:before="480"/>
+      <w:spacing w:before="480" w:after="0"/>
       <w:outlineLvl w:val="0"/>
     </w:pPr>
     <w:rPr>
-      <w:rFonts w:asciiTheme="majorHAnsi" w:cstheme="majorBidi" w:eastAsiaTheme="majorEastAsia" w:hAnsiTheme="majorHAnsi"/>
+      <w:rFonts w:asciiTheme="majorHAnsi" w:eastAsiaTheme="majorEastAsia" w:hAnsiTheme="majorHAnsi" w:cstheme="majorBidi"/>
       <w:b/>
       <w:bCs/>
-      <w:color w:themeColor="accent1" w:val="4F81BD"/>
+      <w:color w:val="4F81BD" w:themeColor="accent1"/>
       <w:sz w:val="32"/>
       <w:szCs w:val="32"/>
     </w:rPr>
   </w:style>
-  <w:style w:styleId="Heading2" w:type="paragraph">
+  <w:style w:type="paragraph" w:styleId="Heading2">
     <w:name w:val="Heading 2"/>
     <w:basedOn w:val="Normal"/>
     <w:next w:val="BodyText"/>
@@ -3040,19 +2990,19 @@
     <w:pPr>
       <w:keepNext/>
       <w:keepLines/>
-      <w:spacing w:after="0" w:before="200"/>
+      <w:spacing w:before="200" w:after="0"/>
       <w:outlineLvl w:val="1"/>
     </w:pPr>
     <w:rPr>
-      <w:rFonts w:asciiTheme="majorHAnsi" w:cstheme="majorBidi" w:eastAsiaTheme="majorEastAsia" w:hAnsiTheme="majorHAnsi"/>
+      <w:rFonts w:asciiTheme="majorHAnsi" w:eastAsiaTheme="majorEastAsia" w:hAnsiTheme="majorHAnsi" w:cstheme="majorBidi"/>
       <w:b/>
       <w:bCs/>
-      <w:color w:themeColor="accent1" w:val="4F81BD"/>
+      <w:color w:val="4F81BD" w:themeColor="accent1"/>
       <w:sz w:val="28"/>
       <w:szCs w:val="28"/>
     </w:rPr>
   </w:style>
-  <w:style w:styleId="Heading3" w:type="paragraph">
+  <w:style w:type="paragraph" w:styleId="Heading3">
     <w:name w:val="Heading 3"/>
     <w:basedOn w:val="Normal"/>
     <w:next w:val="BodyText"/>
@@ -3062,19 +3012,19 @@
     <w:pPr>
       <w:keepNext/>
       <w:keepLines/>
-      <w:spacing w:after="0" w:before="200"/>
+      <w:spacing w:before="200" w:after="0"/>
       <w:outlineLvl w:val="2"/>
     </w:pPr>
     <w:rPr>
-      <w:rFonts w:asciiTheme="majorHAnsi" w:cstheme="majorBidi" w:eastAsiaTheme="majorEastAsia" w:hAnsiTheme="majorHAnsi"/>
+      <w:rFonts w:asciiTheme="majorHAnsi" w:eastAsiaTheme="majorEastAsia" w:hAnsiTheme="majorHAnsi" w:cstheme="majorBidi"/>
       <w:b/>
       <w:bCs/>
-      <w:color w:themeColor="accent1" w:val="4F81BD"/>
+      <w:color w:val="4F81BD" w:themeColor="accent1"/>
       <w:sz w:val="24"/>
       <w:szCs w:val="24"/>
     </w:rPr>
   </w:style>
-  <w:style w:styleId="Heading4" w:type="paragraph">
+  <w:style w:type="paragraph" w:styleId="Heading4">
     <w:name w:val="Heading 4"/>
     <w:basedOn w:val="Normal"/>
     <w:next w:val="BodyText"/>
@@ -3084,19 +3034,19 @@
     <w:pPr>
       <w:keepNext/>
       <w:keepLines/>
-      <w:spacing w:after="0" w:before="200"/>
+      <w:spacing w:before="200" w:after="0"/>
       <w:outlineLvl w:val="3"/>
     </w:pPr>
     <w:rPr>
-      <w:rFonts w:asciiTheme="majorHAnsi" w:cstheme="majorBidi" w:eastAsiaTheme="majorEastAsia" w:hAnsiTheme="majorHAnsi"/>
+      <w:rFonts w:asciiTheme="majorHAnsi" w:eastAsiaTheme="majorEastAsia" w:hAnsiTheme="majorHAnsi" w:cstheme="majorBidi"/>
       <w:i/>
       <w:bCs/>
-      <w:color w:themeColor="accent1" w:val="4F81BD"/>
+      <w:color w:val="4F81BD" w:themeColor="accent1"/>
       <w:sz w:val="24"/>
       <w:szCs w:val="24"/>
     </w:rPr>
   </w:style>
-  <w:style w:styleId="Heading5" w:type="paragraph">
+  <w:style w:type="paragraph" w:styleId="Heading5">
     <w:name w:val="Heading 5"/>
     <w:basedOn w:val="Normal"/>
     <w:next w:val="BodyText"/>
@@ -3106,18 +3056,18 @@
     <w:pPr>
       <w:keepNext/>
       <w:keepLines/>
-      <w:spacing w:after="0" w:before="200"/>
+      <w:spacing w:before="200" w:after="0"/>
       <w:outlineLvl w:val="4"/>
     </w:pPr>
     <w:rPr>
-      <w:rFonts w:asciiTheme="majorHAnsi" w:cstheme="majorBidi" w:eastAsiaTheme="majorEastAsia" w:hAnsiTheme="majorHAnsi"/>
+      <w:rFonts w:asciiTheme="majorHAnsi" w:eastAsiaTheme="majorEastAsia" w:hAnsiTheme="majorHAnsi" w:cstheme="majorBidi"/>
       <w:iCs/>
-      <w:color w:themeColor="accent1" w:val="4F81BD"/>
+      <w:color w:val="4F81BD" w:themeColor="accent1"/>
       <w:sz w:val="24"/>
       <w:szCs w:val="24"/>
     </w:rPr>
   </w:style>
-  <w:style w:styleId="Heading6" w:type="paragraph">
+  <w:style w:type="paragraph" w:styleId="Heading6">
     <w:name w:val="Heading 6"/>
     <w:basedOn w:val="Normal"/>
     <w:next w:val="BodyText"/>
@@ -3127,17 +3077,17 @@
     <w:pPr>
       <w:keepNext/>
       <w:keepLines/>
-      <w:spacing w:after="0" w:before="200"/>
+      <w:spacing w:before="200" w:after="0"/>
       <w:outlineLvl w:val="5"/>
     </w:pPr>
     <w:rPr>
-      <w:rFonts w:asciiTheme="majorHAnsi" w:cstheme="majorBidi" w:eastAsiaTheme="majorEastAsia" w:hAnsiTheme="majorHAnsi"/>
-      <w:color w:themeColor="accent1" w:val="4F81BD"/>
+      <w:rFonts w:asciiTheme="majorHAnsi" w:eastAsiaTheme="majorEastAsia" w:hAnsiTheme="majorHAnsi" w:cstheme="majorBidi"/>
+      <w:color w:val="4F81BD" w:themeColor="accent1"/>
       <w:sz w:val="24"/>
       <w:szCs w:val="24"/>
     </w:rPr>
   </w:style>
-  <w:style w:styleId="Heading7" w:type="paragraph">
+  <w:style w:type="paragraph" w:styleId="Heading7">
     <w:name w:val="Heading 7"/>
     <w:basedOn w:val="Normal"/>
     <w:next w:val="BodyText"/>
@@ -3147,17 +3097,17 @@
     <w:pPr>
       <w:keepNext/>
       <w:keepLines/>
-      <w:spacing w:after="0" w:before="200"/>
+      <w:spacing w:before="200" w:after="0"/>
       <w:outlineLvl w:val="6"/>
     </w:pPr>
     <w:rPr>
-      <w:rFonts w:asciiTheme="majorHAnsi" w:cstheme="majorBidi" w:eastAsiaTheme="majorEastAsia" w:hAnsiTheme="majorHAnsi"/>
-      <w:color w:themeColor="accent1" w:val="4F81BD"/>
+      <w:rFonts w:asciiTheme="majorHAnsi" w:eastAsiaTheme="majorEastAsia" w:hAnsiTheme="majorHAnsi" w:cstheme="majorBidi"/>
+      <w:color w:val="4F81BD" w:themeColor="accent1"/>
       <w:sz w:val="24"/>
       <w:szCs w:val="24"/>
     </w:rPr>
   </w:style>
-  <w:style w:styleId="Heading8" w:type="paragraph">
+  <w:style w:type="paragraph" w:styleId="Heading8">
     <w:name w:val="Heading 8"/>
     <w:basedOn w:val="Normal"/>
     <w:next w:val="BodyText"/>
@@ -3167,17 +3117,17 @@
     <w:pPr>
       <w:keepNext/>
       <w:keepLines/>
-      <w:spacing w:after="0" w:before="200"/>
+      <w:spacing w:before="200" w:after="0"/>
       <w:outlineLvl w:val="7"/>
     </w:pPr>
     <w:rPr>
-      <w:rFonts w:asciiTheme="majorHAnsi" w:cstheme="majorBidi" w:eastAsiaTheme="majorEastAsia" w:hAnsiTheme="majorHAnsi"/>
-      <w:color w:themeColor="accent1" w:val="4F81BD"/>
+      <w:rFonts w:asciiTheme="majorHAnsi" w:eastAsiaTheme="majorEastAsia" w:hAnsiTheme="majorHAnsi" w:cstheme="majorBidi"/>
+      <w:color w:val="4F81BD" w:themeColor="accent1"/>
       <w:sz w:val="24"/>
       <w:szCs w:val="24"/>
     </w:rPr>
   </w:style>
-  <w:style w:styleId="Heading9" w:type="paragraph">
+  <w:style w:type="paragraph" w:styleId="Heading9">
     <w:name w:val="Heading 9"/>
     <w:basedOn w:val="Normal"/>
     <w:next w:val="BodyText"/>
@@ -3187,17 +3137,17 @@
     <w:pPr>
       <w:keepNext/>
       <w:keepLines/>
-      <w:spacing w:after="0" w:before="200"/>
+      <w:spacing w:before="200" w:after="0"/>
       <w:outlineLvl w:val="8"/>
     </w:pPr>
     <w:rPr>
-      <w:rFonts w:asciiTheme="majorHAnsi" w:cstheme="majorBidi" w:eastAsiaTheme="majorEastAsia" w:hAnsiTheme="majorHAnsi"/>
-      <w:color w:themeColor="accent1" w:val="4F81BD"/>
+      <w:rFonts w:asciiTheme="majorHAnsi" w:eastAsiaTheme="majorEastAsia" w:hAnsiTheme="majorHAnsi" w:cstheme="majorBidi"/>
+      <w:color w:val="4F81BD" w:themeColor="accent1"/>
       <w:sz w:val="24"/>
       <w:szCs w:val="24"/>
     </w:rPr>
   </w:style>
-  <w:style w:styleId="BlockText" w:type="paragraph">
+  <w:style w:type="paragraph" w:styleId="BlockText">
     <w:name w:val="Block Text"/>
     <w:basedOn w:val="BodyText"/>
     <w:next w:val="BodyText"/>
@@ -3205,11 +3155,11 @@
     <w:unhideWhenUsed/>
     <w:qFormat/>
     <w:pPr>
-      <w:spacing w:after="100" w:before="100"/>
+      <w:spacing w:before="100" w:after="100"/>
       <w:ind w:firstLine="0" w:left="480" w:right="480"/>
     </w:pPr>
   </w:style>
-  <w:style w:styleId="FootnoteText" w:type="paragraph">
+  <w:style w:type="paragraph" w:styleId="FootnoteText">
     <w:name w:val="Footnote Text"/>
     <w:basedOn w:val="Normal"/>
     <w:next w:val="FootnoteText"/>
@@ -3217,43 +3167,28 @@
     <w:unhideWhenUsed/>
     <w:qFormat/>
   </w:style>
-  <w:style w:default="1" w:styleId="DefaultParagraphFont" w:type="character">
+  <w:style w:type="character" w:default="1" w:styleId="DefaultParagraphFont">
     <w:name w:val="Default Paragraph Font"/>
     <w:semiHidden/>
     <w:unhideWhenUsed/>
   </w:style>
-  <w:style w:default="1" w:styleId="Table" w:type="table">
+  <w:style w:type="table" w:default="1" w:styleId="Table">
     <w:name w:val="Table"/>
     <w:basedOn w:val="TableNormal"/>
     <w:semiHidden/>
     <w:unhideWhenUsed/>
     <w:qFormat/>
     <w:tblPr>
-      <w:tblInd w:type="dxa" w:w="0"/>
+      <w:tblInd w:w="0" w:type="dxa"/>
       <w:tblCellMar>
-        <w:top w:type="dxa" w:w="0"/>
-        <w:left w:type="dxa" w:w="108"/>
-        <w:bottom w:type="dxa" w:w="0"/>
-        <w:right w:type="dxa" w:w="108"/>
+        <w:top w:w="0" w:type="dxa"/>
+        <w:left w:w="108" w:type="dxa"/>
+        <w:bottom w:w="0" w:type="dxa"/>
+        <w:right w:w="108" w:type="dxa"/>
       </w:tblCellMar>
     </w:tblPr>
-    <w:tblStylePr w:type="firstRow">
-      <w:tblPr>
-        <w:jc w:val="left"/>
-        <w:tblInd w:type="dxa" w:w="0"/>
-      </w:tblPr>
-      <w:trPr>
-        <w:jc w:val="left"/>
-      </w:trPr>
-      <w:tcPr>
-        <w:vAlign w:val="bottom"/>
-        <w:tcBorders>
-          <w:bottom w:val="single"/>
-        </w:tcBorders>
-      </w:tcPr>
-    </w:tblStylePr>
-  </w:style>
-  <w:style w:customStyle="1" w:styleId="DefinitionTerm" w:type="paragraph">
+  </w:style>
+  <w:style w:type="paragraph" w:customStyle="1" w:styleId="DefinitionTerm">
     <w:name w:val="Definition Term"/>
     <w:basedOn w:val="Normal"/>
     <w:next w:val="Definition"/>
@@ -3266,49 +3201,49 @@
       <w:b/>
     </w:rPr>
   </w:style>
-  <w:style w:customStyle="1" w:styleId="Definition" w:type="paragraph">
+  <w:style w:type="paragraph" w:customStyle="1" w:styleId="Definition">
     <w:name w:val="Definition"/>
     <w:basedOn w:val="Normal"/>
   </w:style>
-  <w:style w:styleId="Caption" w:type="paragraph">
+  <w:style w:type="paragraph" w:styleId="Caption">
     <w:name w:val="Caption"/>
     <w:basedOn w:val="Normal"/>
     <w:link w:val="BodyTextChar"/>
     <w:pPr>
-      <w:spacing w:after="120" w:before="0"/>
+      <w:spacing w:before="0" w:after="120"/>
     </w:pPr>
     <w:rPr>
       <w:i/>
     </w:rPr>
   </w:style>
-  <w:style w:customStyle="1" w:styleId="TableCaption" w:type="paragraph">
+  <w:style w:type="paragraph" w:customStyle="1" w:styleId="TableCaption">
     <w:name w:val="Table Caption"/>
     <w:basedOn w:val="Caption"/>
     <w:pPr>
       <w:keepNext/>
     </w:pPr>
   </w:style>
-  <w:style w:customStyle="1" w:styleId="ImageCaption" w:type="paragraph">
+  <w:style w:type="paragraph" w:customStyle="1" w:styleId="ImageCaption">
     <w:name w:val="Image Caption"/>
     <w:basedOn w:val="Caption"/>
   </w:style>
-  <w:style w:customStyle="1" w:styleId="Figure" w:type="paragraph">
+  <w:style w:type="paragraph" w:customStyle="1" w:styleId="Figure">
     <w:name w:val="Figure"/>
     <w:basedOn w:val="Normal"/>
   </w:style>
-  <w:style w:customStyle="1" w:styleId="CaptionedFigure" w:type="paragraph">
+  <w:style w:type="paragraph" w:customStyle="1" w:styleId="CaptionedFigure">
     <w:name w:val="Captioned Figure"/>
     <w:basedOn w:val="Figure"/>
     <w:pPr>
       <w:keepNext/>
     </w:pPr>
   </w:style>
-  <w:style w:customStyle="1" w:styleId="BodyTextChar" w:type="character">
+  <w:style w:type="character" w:customStyle="1" w:styleId="BodyTextChar">
     <w:name w:val="Body Text Char"/>
     <w:basedOn w:val="DefaultParagraphFont"/>
     <w:link w:val="BodyText"/>
   </w:style>
-  <w:style w:customStyle="1" w:styleId="VerbatimChar" w:type="character">
+  <w:style w:type="character" w:customStyle="1" w:styleId="VerbatimChar">
     <w:name w:val="Verbatim Char"/>
     <w:basedOn w:val="BodyTextChar"/>
     <w:rPr>
@@ -3316,25 +3251,21 @@
       <w:sz w:val="22"/>
     </w:rPr>
   </w:style>
-  <w:style w:customStyle="1" w:styleId="SectionNumber" w:type="character">
-    <w:name w:val="Section Number"/>
-    <w:basedOn w:val="BodyTextChar"/>
-  </w:style>
-  <w:style w:styleId="FootnoteReference" w:type="character">
+  <w:style w:type="character" w:styleId="FootnoteReference">
     <w:name w:val="Footnote Reference"/>
     <w:basedOn w:val="BodyTextChar"/>
     <w:rPr>
       <w:vertAlign w:val="superscript"/>
     </w:rPr>
   </w:style>
-  <w:style w:styleId="Hyperlink" w:type="character">
+  <w:style w:type="character" w:styleId="Hyperlink">
     <w:name w:val="Hyperlink"/>
     <w:basedOn w:val="BodyTextChar"/>
     <w:rPr>
-      <w:color w:themeColor="accent1" w:val="4F81BD"/>
-    </w:rPr>
-  </w:style>
-  <w:style w:styleId="TOCHeading" w:type="paragraph">
+      <w:color w:val="4F81BD" w:themeColor="accent1"/>
+    </w:rPr>
+  </w:style>
+  <w:style w:type="paragraph" w:styleId="TOCHeading">
     <w:name w:val="TOC Heading"/>
     <w:basedOn w:val="Heading1"/>
     <w:next w:val="BodyText"/>
@@ -3346,10 +3277,10 @@
       <w:outlineLvl w:val="9"/>
     </w:pPr>
     <w:rPr>
-      <w:rFonts w:asciiTheme="majorHAnsi" w:cstheme="majorBidi" w:eastAsiaTheme="majorEastAsia" w:hAnsiTheme="majorHAnsi"/>
+      <w:rFonts w:asciiTheme="majorHAnsi" w:eastAsiaTheme="majorEastAsia" w:hAnsiTheme="majorHAnsi" w:cstheme="majorBidi"/>
       <w:b w:val="0"/>
       <w:bCs w:val="0"/>
-      <w:color w:themeColor="accent1" w:themeShade="BF" w:val="365F91"/>
+      <w:color w:val="365F91" w:themeColor="accent1" w:themeShade="BF"/>
     </w:rPr>
   </w:style>
   <w:style w:type="paragraph" w:customStyle="1" w:styleId="SourceCode">
@@ -3441,10 +3372,7 @@
   <w:style w:type="character" w:customStyle="1" w:styleId="ImportTok">
     <w:name w:val="ImportTok"/>
     <w:basedOn w:val="VerbatimChar"/>
-    <w:rPr>
-      <w:color w:val="008000"/>
-      <w:b/>
-    </w:rPr>
+    <w:rPr/>
   </w:style>
   <w:style w:type="character" w:customStyle="1" w:styleId="CommentTok">
     <w:name w:val="CommentTok"/>
@@ -3519,9 +3447,7 @@
   <w:style w:type="character" w:customStyle="1" w:styleId="BuiltInTok">
     <w:name w:val="BuiltInTok"/>
     <w:basedOn w:val="VerbatimChar"/>
-    <w:rPr>
-      <w:color w:val="008000"/>
-    </w:rPr>
+    <w:rPr/>
   </w:style>
   <w:style w:type="character" w:customStyle="1" w:styleId="ExtensionTok">
     <w:name w:val="ExtensionTok"/>

</xml_diff>